<commit_message>
Direction being read in the server and written to the client, ALL in swarchServer
Code implementation under gameProcess function inside our NetworkManager
object.

dirX sent first, then dirY is sent.  Packet being read should have dirX
coming before dirY when the swarchclient reads it
</commit_message>
<xml_diff>
--- a/ICS168Notes.docx
+++ b/ICS168Notes.docx
@@ -12259,6 +12259,1764 @@
           <w:shd w:fill="auto" w:val="clear"/>
         </w:rPr>
         <w:t xml:space="preserve">_____________________________________________________________________</w:t>
+      </w:r>
+    </w:p>
+    <w:p>
+      <w:pPr>
+        <w:spacing w:before="0" w:after="0" w:line="240"/>
+        <w:ind w:right="0" w:left="0" w:firstLine="0"/>
+        <w:jc w:val="left"/>
+        <w:rPr>
+          <w:rFonts w:ascii="Cambria" w:hAnsi="Cambria" w:cs="Cambria" w:eastAsia="Cambria"/>
+          <w:color w:val="auto"/>
+          <w:spacing w:val="0"/>
+          <w:position w:val="0"/>
+          <w:sz w:val="24"/>
+          <w:shd w:fill="auto" w:val="clear"/>
+        </w:rPr>
+      </w:pPr>
+    </w:p>
+    <w:p>
+      <w:pPr>
+        <w:spacing w:before="0" w:after="0" w:line="240"/>
+        <w:ind w:right="0" w:left="0" w:firstLine="0"/>
+        <w:jc w:val="left"/>
+        <w:rPr>
+          <w:rFonts w:ascii="Cambria" w:hAnsi="Cambria" w:cs="Cambria" w:eastAsia="Cambria"/>
+          <w:color w:val="auto"/>
+          <w:spacing w:val="0"/>
+          <w:position w:val="0"/>
+          <w:sz w:val="24"/>
+          <w:shd w:fill="auto" w:val="clear"/>
+        </w:rPr>
+      </w:pPr>
+    </w:p>
+    <w:p>
+      <w:pPr>
+        <w:spacing w:before="0" w:after="0" w:line="240"/>
+        <w:ind w:right="0" w:left="0" w:firstLine="0"/>
+        <w:jc w:val="left"/>
+        <w:rPr>
+          <w:rFonts w:ascii="Cambria" w:hAnsi="Cambria" w:cs="Cambria" w:eastAsia="Cambria"/>
+          <w:color w:val="auto"/>
+          <w:spacing w:val="0"/>
+          <w:position w:val="0"/>
+          <w:sz w:val="24"/>
+          <w:shd w:fill="auto" w:val="clear"/>
+        </w:rPr>
+      </w:pPr>
+    </w:p>
+    <w:p>
+      <w:pPr>
+        <w:spacing w:before="0" w:after="0" w:line="240"/>
+        <w:ind w:right="0" w:left="0" w:firstLine="0"/>
+        <w:jc w:val="left"/>
+        <w:rPr>
+          <w:rFonts w:ascii="Cambria" w:hAnsi="Cambria" w:cs="Cambria" w:eastAsia="Cambria"/>
+          <w:color w:val="auto"/>
+          <w:spacing w:val="0"/>
+          <w:position w:val="0"/>
+          <w:sz w:val="24"/>
+          <w:shd w:fill="auto" w:val="clear"/>
+        </w:rPr>
+      </w:pPr>
+    </w:p>
+    <w:p>
+      <w:pPr>
+        <w:spacing w:before="0" w:after="0" w:line="240"/>
+        <w:ind w:right="0" w:left="0" w:firstLine="0"/>
+        <w:jc w:val="left"/>
+        <w:rPr>
+          <w:rFonts w:ascii="Times New Roman" w:hAnsi="Times New Roman" w:cs="Times New Roman" w:eastAsia="Times New Roman"/>
+          <w:color w:val="auto"/>
+          <w:spacing w:val="0"/>
+          <w:position w:val="0"/>
+          <w:sz w:val="24"/>
+          <w:shd w:fill="auto" w:val="clear"/>
+        </w:rPr>
+      </w:pPr>
+      <w:r>
+        <w:rPr>
+          <w:rFonts w:ascii="Times New Roman" w:hAnsi="Times New Roman" w:cs="Times New Roman" w:eastAsia="Times New Roman"/>
+          <w:color w:val="auto"/>
+          <w:spacing w:val="0"/>
+          <w:position w:val="0"/>
+          <w:sz w:val="24"/>
+          <w:shd w:fill="auto" w:val="clear"/>
+        </w:rPr>
+        <w:t xml:space="preserve">-----------------------------------</w:t>
+      </w:r>
+    </w:p>
+    <w:p>
+      <w:pPr>
+        <w:spacing w:before="0" w:after="0" w:line="240"/>
+        <w:ind w:right="0" w:left="0" w:firstLine="0"/>
+        <w:jc w:val="left"/>
+        <w:rPr>
+          <w:rFonts w:ascii="Times New Roman" w:hAnsi="Times New Roman" w:cs="Times New Roman" w:eastAsia="Times New Roman"/>
+          <w:color w:val="auto"/>
+          <w:spacing w:val="0"/>
+          <w:position w:val="0"/>
+          <w:sz w:val="24"/>
+          <w:shd w:fill="auto" w:val="clear"/>
+        </w:rPr>
+      </w:pPr>
+    </w:p>
+    <w:p>
+      <w:pPr>
+        <w:spacing w:before="0" w:after="0" w:line="240"/>
+        <w:ind w:right="0" w:left="0" w:firstLine="0"/>
+        <w:jc w:val="left"/>
+        <w:rPr>
+          <w:rFonts w:ascii="Cambria" w:hAnsi="Cambria" w:cs="Cambria" w:eastAsia="Cambria"/>
+          <w:color w:val="auto"/>
+          <w:spacing w:val="0"/>
+          <w:position w:val="0"/>
+          <w:sz w:val="24"/>
+          <w:shd w:fill="auto" w:val="clear"/>
+        </w:rPr>
+      </w:pPr>
+      <w:r>
+        <w:rPr>
+          <w:rFonts w:ascii="Cambria" w:hAnsi="Cambria" w:cs="Cambria" w:eastAsia="Cambria"/>
+          <w:color w:val="auto"/>
+          <w:spacing w:val="0"/>
+          <w:position w:val="0"/>
+          <w:sz w:val="24"/>
+          <w:shd w:fill="auto" w:val="clear"/>
+        </w:rPr>
+        <w:t xml:space="preserve">Milestone 4:  </w:t>
+      </w:r>
+    </w:p>
+    <w:p>
+      <w:pPr>
+        <w:spacing w:before="0" w:after="0" w:line="240"/>
+        <w:ind w:right="0" w:left="0" w:firstLine="0"/>
+        <w:jc w:val="left"/>
+        <w:rPr>
+          <w:rFonts w:ascii="Cambria" w:hAnsi="Cambria" w:cs="Cambria" w:eastAsia="Cambria"/>
+          <w:color w:val="auto"/>
+          <w:spacing w:val="0"/>
+          <w:position w:val="0"/>
+          <w:sz w:val="24"/>
+          <w:shd w:fill="auto" w:val="clear"/>
+        </w:rPr>
+      </w:pPr>
+    </w:p>
+    <w:p>
+      <w:pPr>
+        <w:spacing w:before="0" w:after="0" w:line="240"/>
+        <w:ind w:right="0" w:left="0" w:firstLine="0"/>
+        <w:jc w:val="left"/>
+        <w:rPr>
+          <w:rFonts w:ascii="Cambria" w:hAnsi="Cambria" w:cs="Cambria" w:eastAsia="Cambria"/>
+          <w:color w:val="auto"/>
+          <w:spacing w:val="0"/>
+          <w:position w:val="0"/>
+          <w:sz w:val="24"/>
+          <w:shd w:fill="auto" w:val="clear"/>
+        </w:rPr>
+      </w:pPr>
+      <w:r>
+        <w:rPr>
+          <w:rFonts w:ascii="Cambria" w:hAnsi="Cambria" w:cs="Cambria" w:eastAsia="Cambria"/>
+          <w:color w:val="auto"/>
+          <w:spacing w:val="0"/>
+          <w:position w:val="0"/>
+          <w:sz w:val="24"/>
+          <w:shd w:fill="auto" w:val="clear"/>
+        </w:rPr>
+        <w:t xml:space="preserve">05/15/14 6:50pm:  </w:t>
+      </w:r>
+    </w:p>
+    <w:p>
+      <w:pPr>
+        <w:spacing w:before="0" w:after="0" w:line="240"/>
+        <w:ind w:right="0" w:left="0" w:firstLine="0"/>
+        <w:jc w:val="left"/>
+        <w:rPr>
+          <w:rFonts w:ascii="Cambria" w:hAnsi="Cambria" w:cs="Cambria" w:eastAsia="Cambria"/>
+          <w:color w:val="auto"/>
+          <w:spacing w:val="0"/>
+          <w:position w:val="0"/>
+          <w:sz w:val="24"/>
+          <w:shd w:fill="auto" w:val="clear"/>
+        </w:rPr>
+      </w:pPr>
+    </w:p>
+    <w:p>
+      <w:pPr>
+        <w:spacing w:before="0" w:after="0" w:line="240"/>
+        <w:ind w:right="0" w:left="0" w:firstLine="0"/>
+        <w:jc w:val="left"/>
+        <w:rPr>
+          <w:rFonts w:ascii="Cambria" w:hAnsi="Cambria" w:cs="Cambria" w:eastAsia="Cambria"/>
+          <w:color w:val="auto"/>
+          <w:spacing w:val="0"/>
+          <w:position w:val="0"/>
+          <w:sz w:val="24"/>
+          <w:shd w:fill="auto" w:val="clear"/>
+        </w:rPr>
+      </w:pPr>
+      <w:r>
+        <w:rPr>
+          <w:rFonts w:ascii="Cambria" w:hAnsi="Cambria" w:cs="Cambria" w:eastAsia="Cambria"/>
+          <w:color w:val="auto"/>
+          <w:spacing w:val="0"/>
+          <w:position w:val="0"/>
+          <w:sz w:val="24"/>
+          <w:shd w:fill="auto" w:val="clear"/>
+        </w:rPr>
+        <w:t xml:space="preserve">Multithreading on server side in progress</w:t>
+      </w:r>
+    </w:p>
+    <w:p>
+      <w:pPr>
+        <w:spacing w:before="0" w:after="0" w:line="240"/>
+        <w:ind w:right="0" w:left="0" w:firstLine="0"/>
+        <w:jc w:val="left"/>
+        <w:rPr>
+          <w:rFonts w:ascii="Cambria" w:hAnsi="Cambria" w:cs="Cambria" w:eastAsia="Cambria"/>
+          <w:color w:val="auto"/>
+          <w:spacing w:val="0"/>
+          <w:position w:val="0"/>
+          <w:sz w:val="24"/>
+          <w:shd w:fill="auto" w:val="clear"/>
+        </w:rPr>
+      </w:pPr>
+    </w:p>
+    <w:p>
+      <w:pPr>
+        <w:spacing w:before="0" w:after="0" w:line="240"/>
+        <w:ind w:right="0" w:left="0" w:firstLine="0"/>
+        <w:jc w:val="left"/>
+        <w:rPr>
+          <w:rFonts w:ascii="Cambria" w:hAnsi="Cambria" w:cs="Cambria" w:eastAsia="Cambria"/>
+          <w:color w:val="auto"/>
+          <w:spacing w:val="0"/>
+          <w:position w:val="0"/>
+          <w:sz w:val="24"/>
+          <w:shd w:fill="auto" w:val="clear"/>
+        </w:rPr>
+      </w:pPr>
+    </w:p>
+    <w:p>
+      <w:pPr>
+        <w:spacing w:before="0" w:after="0" w:line="240"/>
+        <w:ind w:right="0" w:left="0" w:firstLine="0"/>
+        <w:jc w:val="left"/>
+        <w:rPr>
+          <w:rFonts w:ascii="Cambria" w:hAnsi="Cambria" w:cs="Cambria" w:eastAsia="Cambria"/>
+          <w:color w:val="auto"/>
+          <w:spacing w:val="0"/>
+          <w:position w:val="0"/>
+          <w:sz w:val="24"/>
+          <w:shd w:fill="auto" w:val="clear"/>
+        </w:rPr>
+      </w:pPr>
+    </w:p>
+    <w:p>
+      <w:pPr>
+        <w:spacing w:before="0" w:after="0" w:line="240"/>
+        <w:ind w:right="0" w:left="0" w:firstLine="0"/>
+        <w:jc w:val="left"/>
+        <w:rPr>
+          <w:rFonts w:ascii="Cambria" w:hAnsi="Cambria" w:cs="Cambria" w:eastAsia="Cambria"/>
+          <w:color w:val="auto"/>
+          <w:spacing w:val="0"/>
+          <w:position w:val="0"/>
+          <w:sz w:val="24"/>
+          <w:shd w:fill="auto" w:val="clear"/>
+        </w:rPr>
+      </w:pPr>
+      <w:r>
+        <w:rPr>
+          <w:rFonts w:ascii="Cambria" w:hAnsi="Cambria" w:cs="Cambria" w:eastAsia="Cambria"/>
+          <w:color w:val="auto"/>
+          <w:spacing w:val="0"/>
+          <w:position w:val="0"/>
+          <w:sz w:val="24"/>
+          <w:shd w:fill="auto" w:val="clear"/>
+        </w:rPr>
+        <w:t xml:space="preserve">Update from Milestone 3 to Milestone 4:  </w:t>
+      </w:r>
+    </w:p>
+    <w:p>
+      <w:pPr>
+        <w:spacing w:before="0" w:after="0" w:line="240"/>
+        <w:ind w:right="0" w:left="0" w:firstLine="0"/>
+        <w:jc w:val="left"/>
+        <w:rPr>
+          <w:rFonts w:ascii="Cambria" w:hAnsi="Cambria" w:cs="Cambria" w:eastAsia="Cambria"/>
+          <w:color w:val="auto"/>
+          <w:spacing w:val="0"/>
+          <w:position w:val="0"/>
+          <w:sz w:val="24"/>
+          <w:shd w:fill="auto" w:val="clear"/>
+        </w:rPr>
+      </w:pPr>
+    </w:p>
+    <w:p>
+      <w:pPr>
+        <w:spacing w:before="0" w:after="0" w:line="240"/>
+        <w:ind w:right="0" w:left="0" w:firstLine="0"/>
+        <w:jc w:val="left"/>
+        <w:rPr>
+          <w:rFonts w:ascii="Cambria" w:hAnsi="Cambria" w:cs="Cambria" w:eastAsia="Cambria"/>
+          <w:color w:val="auto"/>
+          <w:spacing w:val="0"/>
+          <w:position w:val="0"/>
+          <w:sz w:val="24"/>
+          <w:shd w:fill="auto" w:val="clear"/>
+        </w:rPr>
+      </w:pPr>
+      <w:r>
+        <w:rPr>
+          <w:rFonts w:ascii="Cambria" w:hAnsi="Cambria" w:cs="Cambria" w:eastAsia="Cambria"/>
+          <w:color w:val="auto"/>
+          <w:spacing w:val="0"/>
+          <w:position w:val="0"/>
+          <w:sz w:val="24"/>
+          <w:shd w:fill="auto" w:val="clear"/>
+        </w:rPr>
+        <w:t xml:space="preserve">In  our NetworkManager, </w:t>
+      </w:r>
+    </w:p>
+    <w:p>
+      <w:pPr>
+        <w:spacing w:before="0" w:after="0" w:line="240"/>
+        <w:ind w:right="0" w:left="0" w:firstLine="0"/>
+        <w:jc w:val="left"/>
+        <w:rPr>
+          <w:rFonts w:ascii="Cambria" w:hAnsi="Cambria" w:cs="Cambria" w:eastAsia="Cambria"/>
+          <w:color w:val="auto"/>
+          <w:spacing w:val="0"/>
+          <w:position w:val="0"/>
+          <w:sz w:val="24"/>
+          <w:shd w:fill="auto" w:val="clear"/>
+        </w:rPr>
+      </w:pPr>
+      <w:r>
+        <w:rPr>
+          <w:rFonts w:ascii="Cambria" w:hAnsi="Cambria" w:cs="Cambria" w:eastAsia="Cambria"/>
+          <w:color w:val="auto"/>
+          <w:spacing w:val="0"/>
+          <w:position w:val="0"/>
+          <w:sz w:val="24"/>
+          <w:shd w:fill="auto" w:val="clear"/>
+        </w:rPr>
+        <w:t xml:space="preserve">In the swarch server, instead of reading the clients as sockets alone, </w:t>
+      </w:r>
+    </w:p>
+    <w:p>
+      <w:pPr>
+        <w:spacing w:before="0" w:after="0" w:line="240"/>
+        <w:ind w:right="0" w:left="0" w:firstLine="0"/>
+        <w:jc w:val="left"/>
+        <w:rPr>
+          <w:rFonts w:ascii="Cambria" w:hAnsi="Cambria" w:cs="Cambria" w:eastAsia="Cambria"/>
+          <w:color w:val="auto"/>
+          <w:spacing w:val="0"/>
+          <w:position w:val="0"/>
+          <w:sz w:val="24"/>
+          <w:shd w:fill="auto" w:val="clear"/>
+        </w:rPr>
+      </w:pPr>
+      <w:r>
+        <w:rPr>
+          <w:rFonts w:ascii="Cambria" w:hAnsi="Cambria" w:cs="Cambria" w:eastAsia="Cambria"/>
+          <w:color w:val="auto"/>
+          <w:spacing w:val="0"/>
+          <w:position w:val="0"/>
+          <w:sz w:val="24"/>
+          <w:shd w:fill="auto" w:val="clear"/>
+        </w:rPr>
+        <w:t xml:space="preserve">We store client information from swarchclient into a playerObject </w:t>
+      </w:r>
+    </w:p>
+    <w:p>
+      <w:pPr>
+        <w:spacing w:before="0" w:after="0" w:line="240"/>
+        <w:ind w:right="0" w:left="0" w:firstLine="0"/>
+        <w:jc w:val="left"/>
+        <w:rPr>
+          <w:rFonts w:ascii="Cambria" w:hAnsi="Cambria" w:cs="Cambria" w:eastAsia="Cambria"/>
+          <w:color w:val="auto"/>
+          <w:spacing w:val="0"/>
+          <w:position w:val="0"/>
+          <w:sz w:val="24"/>
+          <w:shd w:fill="auto" w:val="clear"/>
+        </w:rPr>
+      </w:pPr>
+    </w:p>
+    <w:p>
+      <w:pPr>
+        <w:spacing w:before="0" w:after="0" w:line="240"/>
+        <w:ind w:right="0" w:left="0" w:firstLine="0"/>
+        <w:jc w:val="left"/>
+        <w:rPr>
+          <w:rFonts w:ascii="Cambria" w:hAnsi="Cambria" w:cs="Cambria" w:eastAsia="Cambria"/>
+          <w:color w:val="auto"/>
+          <w:spacing w:val="0"/>
+          <w:position w:val="0"/>
+          <w:sz w:val="24"/>
+          <w:shd w:fill="auto" w:val="clear"/>
+        </w:rPr>
+      </w:pPr>
+      <w:r>
+        <w:rPr>
+          <w:rFonts w:ascii="Cambria" w:hAnsi="Cambria" w:cs="Cambria" w:eastAsia="Cambria"/>
+          <w:color w:val="auto"/>
+          <w:spacing w:val="0"/>
+          <w:position w:val="0"/>
+          <w:sz w:val="24"/>
+          <w:shd w:fill="auto" w:val="clear"/>
+        </w:rPr>
+        <w:t xml:space="preserve">Player object contains </w:t>
+      </w:r>
+    </w:p>
+    <w:p>
+      <w:pPr>
+        <w:spacing w:before="0" w:after="0" w:line="240"/>
+        <w:ind w:right="0" w:left="0" w:firstLine="0"/>
+        <w:jc w:val="left"/>
+        <w:rPr>
+          <w:rFonts w:ascii="Cambria" w:hAnsi="Cambria" w:cs="Cambria" w:eastAsia="Cambria"/>
+          <w:color w:val="auto"/>
+          <w:spacing w:val="0"/>
+          <w:position w:val="0"/>
+          <w:sz w:val="24"/>
+          <w:shd w:fill="auto" w:val="clear"/>
+        </w:rPr>
+      </w:pPr>
+    </w:p>
+    <w:p>
+      <w:pPr>
+        <w:spacing w:before="0" w:after="0" w:line="240"/>
+        <w:ind w:right="0" w:left="0" w:firstLine="0"/>
+        <w:jc w:val="left"/>
+        <w:rPr>
+          <w:rFonts w:ascii="Cambria" w:hAnsi="Cambria" w:cs="Cambria" w:eastAsia="Cambria"/>
+          <w:color w:val="auto"/>
+          <w:spacing w:val="0"/>
+          <w:position w:val="0"/>
+          <w:sz w:val="24"/>
+          <w:shd w:fill="auto" w:val="clear"/>
+        </w:rPr>
+      </w:pPr>
+      <w:r>
+        <w:rPr>
+          <w:rFonts w:ascii="Cambria" w:hAnsi="Cambria" w:cs="Cambria" w:eastAsia="Cambria"/>
+          <w:color w:val="auto"/>
+          <w:spacing w:val="0"/>
+          <w:position w:val="0"/>
+          <w:sz w:val="24"/>
+          <w:shd w:fill="auto" w:val="clear"/>
+        </w:rPr>
+        <w:t xml:space="preserve">A readQueue thread and </w:t>
+      </w:r>
+    </w:p>
+    <w:p>
+      <w:pPr>
+        <w:spacing w:before="0" w:after="0" w:line="240"/>
+        <w:ind w:right="0" w:left="0" w:firstLine="0"/>
+        <w:jc w:val="left"/>
+        <w:rPr>
+          <w:rFonts w:ascii="Cambria" w:hAnsi="Cambria" w:cs="Cambria" w:eastAsia="Cambria"/>
+          <w:color w:val="auto"/>
+          <w:spacing w:val="0"/>
+          <w:position w:val="0"/>
+          <w:sz w:val="24"/>
+          <w:shd w:fill="auto" w:val="clear"/>
+        </w:rPr>
+      </w:pPr>
+      <w:r>
+        <w:rPr>
+          <w:rFonts w:ascii="Cambria" w:hAnsi="Cambria" w:cs="Cambria" w:eastAsia="Cambria"/>
+          <w:color w:val="auto"/>
+          <w:spacing w:val="0"/>
+          <w:position w:val="0"/>
+          <w:sz w:val="24"/>
+          <w:shd w:fill="auto" w:val="clear"/>
+        </w:rPr>
+        <w:t xml:space="preserve">A WriteQueue thread. </w:t>
+      </w:r>
+    </w:p>
+    <w:p>
+      <w:pPr>
+        <w:spacing w:before="0" w:after="0" w:line="240"/>
+        <w:ind w:right="0" w:left="0" w:firstLine="0"/>
+        <w:jc w:val="left"/>
+        <w:rPr>
+          <w:rFonts w:ascii="Times New Roman" w:hAnsi="Times New Roman" w:cs="Times New Roman" w:eastAsia="Times New Roman"/>
+          <w:color w:val="auto"/>
+          <w:spacing w:val="0"/>
+          <w:position w:val="0"/>
+          <w:sz w:val="24"/>
+          <w:shd w:fill="auto" w:val="clear"/>
+        </w:rPr>
+      </w:pPr>
+      <w:r>
+        <w:rPr>
+          <w:rFonts w:ascii="Consolas" w:hAnsi="Consolas" w:cs="Consolas" w:eastAsia="Consolas"/>
+          <w:color w:val="000000"/>
+          <w:spacing w:val="0"/>
+          <w:position w:val="0"/>
+          <w:sz w:val="19"/>
+          <w:shd w:fill="FFFFFF" w:val="clear"/>
+        </w:rPr>
+        <w:t xml:space="preserve">std::</w:t>
+      </w:r>
+      <w:r>
+        <w:rPr>
+          <w:rFonts w:ascii="Consolas" w:hAnsi="Consolas" w:cs="Consolas" w:eastAsia="Consolas"/>
+          <w:color w:val="2B91AF"/>
+          <w:spacing w:val="0"/>
+          <w:position w:val="0"/>
+          <w:sz w:val="19"/>
+          <w:shd w:fill="FFFFFF" w:val="clear"/>
+        </w:rPr>
+        <w:t xml:space="preserve">queue</w:t>
+      </w:r>
+      <w:r>
+        <w:rPr>
+          <w:rFonts w:ascii="Consolas" w:hAnsi="Consolas" w:cs="Consolas" w:eastAsia="Consolas"/>
+          <w:color w:val="000000"/>
+          <w:spacing w:val="0"/>
+          <w:position w:val="0"/>
+          <w:sz w:val="19"/>
+          <w:shd w:fill="FFFFFF" w:val="clear"/>
+        </w:rPr>
+        <w:t xml:space="preserve">&lt;sf::</w:t>
+      </w:r>
+      <w:r>
+        <w:rPr>
+          <w:rFonts w:ascii="Consolas" w:hAnsi="Consolas" w:cs="Consolas" w:eastAsia="Consolas"/>
+          <w:color w:val="2B91AF"/>
+          <w:spacing w:val="0"/>
+          <w:position w:val="0"/>
+          <w:sz w:val="19"/>
+          <w:shd w:fill="FFFFFF" w:val="clear"/>
+        </w:rPr>
+        <w:t xml:space="preserve">Packet</w:t>
+      </w:r>
+      <w:r>
+        <w:rPr>
+          <w:rFonts w:ascii="Consolas" w:hAnsi="Consolas" w:cs="Consolas" w:eastAsia="Consolas"/>
+          <w:color w:val="000000"/>
+          <w:spacing w:val="0"/>
+          <w:position w:val="0"/>
+          <w:sz w:val="19"/>
+          <w:shd w:fill="FFFFFF" w:val="clear"/>
+        </w:rPr>
+        <w:t xml:space="preserve">&gt; readQueue, writeQueue;</w:t>
+      </w:r>
+    </w:p>
+    <w:p>
+      <w:pPr>
+        <w:spacing w:before="0" w:after="0" w:line="240"/>
+        <w:ind w:right="0" w:left="0" w:firstLine="0"/>
+        <w:jc w:val="left"/>
+        <w:rPr>
+          <w:rFonts w:ascii="Times New Roman" w:hAnsi="Times New Roman" w:cs="Times New Roman" w:eastAsia="Times New Roman"/>
+          <w:color w:val="auto"/>
+          <w:spacing w:val="0"/>
+          <w:position w:val="0"/>
+          <w:sz w:val="24"/>
+          <w:shd w:fill="auto" w:val="clear"/>
+        </w:rPr>
+      </w:pPr>
+    </w:p>
+    <w:p>
+      <w:pPr>
+        <w:spacing w:before="0" w:after="0" w:line="240"/>
+        <w:ind w:right="0" w:left="0" w:firstLine="0"/>
+        <w:jc w:val="left"/>
+        <w:rPr>
+          <w:rFonts w:ascii="Cambria" w:hAnsi="Cambria" w:cs="Cambria" w:eastAsia="Cambria"/>
+          <w:color w:val="auto"/>
+          <w:spacing w:val="0"/>
+          <w:position w:val="0"/>
+          <w:sz w:val="24"/>
+          <w:shd w:fill="auto" w:val="clear"/>
+        </w:rPr>
+      </w:pPr>
+      <w:r>
+        <w:rPr>
+          <w:rFonts w:ascii="Cambria" w:hAnsi="Cambria" w:cs="Cambria" w:eastAsia="Cambria"/>
+          <w:color w:val="auto"/>
+          <w:spacing w:val="0"/>
+          <w:position w:val="0"/>
+          <w:sz w:val="24"/>
+          <w:shd w:fill="auto" w:val="clear"/>
+        </w:rPr>
+        <w:t xml:space="preserve">Our thread objects are queue objects.  The each stack stored in </w:t>
+      </w:r>
+    </w:p>
+    <w:p>
+      <w:pPr>
+        <w:spacing w:before="0" w:after="0" w:line="240"/>
+        <w:ind w:right="0" w:left="0" w:firstLine="0"/>
+        <w:jc w:val="left"/>
+        <w:rPr>
+          <w:rFonts w:ascii="Cambria" w:hAnsi="Cambria" w:cs="Cambria" w:eastAsia="Cambria"/>
+          <w:color w:val="auto"/>
+          <w:spacing w:val="0"/>
+          <w:position w:val="0"/>
+          <w:sz w:val="24"/>
+          <w:shd w:fill="auto" w:val="clear"/>
+        </w:rPr>
+      </w:pPr>
+      <w:r>
+        <w:rPr>
+          <w:rFonts w:ascii="Cambria" w:hAnsi="Cambria" w:cs="Cambria" w:eastAsia="Cambria"/>
+          <w:color w:val="auto"/>
+          <w:spacing w:val="0"/>
+          <w:position w:val="0"/>
+          <w:sz w:val="24"/>
+          <w:shd w:fill="auto" w:val="clear"/>
+        </w:rPr>
+        <w:t xml:space="preserve">The queue is a PACKET.  </w:t>
+      </w:r>
+    </w:p>
+    <w:p>
+      <w:pPr>
+        <w:spacing w:before="0" w:after="0" w:line="240"/>
+        <w:ind w:right="0" w:left="0" w:firstLine="0"/>
+        <w:jc w:val="left"/>
+        <w:rPr>
+          <w:rFonts w:ascii="Cambria" w:hAnsi="Cambria" w:cs="Cambria" w:eastAsia="Cambria"/>
+          <w:color w:val="auto"/>
+          <w:spacing w:val="0"/>
+          <w:position w:val="0"/>
+          <w:sz w:val="24"/>
+          <w:shd w:fill="auto" w:val="clear"/>
+        </w:rPr>
+      </w:pPr>
+    </w:p>
+    <w:p>
+      <w:pPr>
+        <w:spacing w:before="0" w:after="0" w:line="240"/>
+        <w:ind w:right="0" w:left="0" w:firstLine="0"/>
+        <w:jc w:val="left"/>
+        <w:rPr>
+          <w:rFonts w:ascii="Cambria" w:hAnsi="Cambria" w:cs="Cambria" w:eastAsia="Cambria"/>
+          <w:color w:val="auto"/>
+          <w:spacing w:val="0"/>
+          <w:position w:val="0"/>
+          <w:sz w:val="24"/>
+          <w:shd w:fill="auto" w:val="clear"/>
+        </w:rPr>
+      </w:pPr>
+    </w:p>
+    <w:p>
+      <w:pPr>
+        <w:spacing w:before="0" w:after="0" w:line="240"/>
+        <w:ind w:right="0" w:left="0" w:firstLine="0"/>
+        <w:jc w:val="left"/>
+        <w:rPr>
+          <w:rFonts w:ascii="Cambria" w:hAnsi="Cambria" w:cs="Cambria" w:eastAsia="Cambria"/>
+          <w:color w:val="auto"/>
+          <w:spacing w:val="0"/>
+          <w:position w:val="0"/>
+          <w:sz w:val="24"/>
+          <w:shd w:fill="auto" w:val="clear"/>
+        </w:rPr>
+      </w:pPr>
+      <w:r>
+        <w:rPr>
+          <w:rFonts w:ascii="Wingdings" w:hAnsi="Wingdings" w:cs="Wingdings" w:eastAsia="Wingdings"/>
+          <w:color w:val="auto"/>
+          <w:spacing w:val="0"/>
+          <w:position w:val="0"/>
+          <w:sz w:val="24"/>
+          <w:shd w:fill="auto" w:val="clear"/>
+        </w:rPr>
+        <w:t xml:space="preserve">ß</w:t>
+      </w:r>
+      <w:r>
+        <w:rPr>
+          <w:rFonts w:ascii="Cambria" w:hAnsi="Cambria" w:cs="Cambria" w:eastAsia="Cambria"/>
+          <w:color w:val="auto"/>
+          <w:spacing w:val="0"/>
+          <w:position w:val="0"/>
+          <w:sz w:val="24"/>
+          <w:shd w:fill="auto" w:val="clear"/>
+        </w:rPr>
+        <w:t xml:space="preserve">---To extract the packet information, </w:t>
+      </w:r>
+    </w:p>
+    <w:p>
+      <w:pPr>
+        <w:spacing w:before="0" w:after="0" w:line="240"/>
+        <w:ind w:right="0" w:left="0" w:firstLine="0"/>
+        <w:jc w:val="left"/>
+        <w:rPr>
+          <w:rFonts w:ascii="Cambria" w:hAnsi="Cambria" w:cs="Cambria" w:eastAsia="Cambria"/>
+          <w:color w:val="auto"/>
+          <w:spacing w:val="0"/>
+          <w:position w:val="0"/>
+          <w:sz w:val="24"/>
+          <w:shd w:fill="auto" w:val="clear"/>
+        </w:rPr>
+      </w:pPr>
+      <w:r>
+        <w:rPr>
+          <w:rFonts w:ascii="Cambria" w:hAnsi="Cambria" w:cs="Cambria" w:eastAsia="Cambria"/>
+          <w:color w:val="auto"/>
+          <w:spacing w:val="0"/>
+          <w:position w:val="0"/>
+          <w:sz w:val="24"/>
+          <w:shd w:fill="auto" w:val="clear"/>
+        </w:rPr>
+        <w:t xml:space="preserve">we first have to lock, pop packet, and unlock so that way </w:t>
+      </w:r>
+    </w:p>
+    <w:p>
+      <w:pPr>
+        <w:spacing w:before="0" w:after="0" w:line="240"/>
+        <w:ind w:right="0" w:left="0" w:firstLine="0"/>
+        <w:jc w:val="left"/>
+        <w:rPr>
+          <w:rFonts w:ascii="Cambria" w:hAnsi="Cambria" w:cs="Cambria" w:eastAsia="Cambria"/>
+          <w:color w:val="auto"/>
+          <w:spacing w:val="0"/>
+          <w:position w:val="0"/>
+          <w:sz w:val="24"/>
+          <w:shd w:fill="auto" w:val="clear"/>
+        </w:rPr>
+      </w:pPr>
+      <w:r>
+        <w:rPr>
+          <w:rFonts w:ascii="Cambria" w:hAnsi="Cambria" w:cs="Cambria" w:eastAsia="Cambria"/>
+          <w:color w:val="auto"/>
+          <w:spacing w:val="0"/>
+          <w:position w:val="0"/>
+          <w:sz w:val="24"/>
+          <w:shd w:fill="auto" w:val="clear"/>
+        </w:rPr>
+        <w:t xml:space="preserve">only ONE packet is read at a time</w:t>
+      </w:r>
+    </w:p>
+    <w:p>
+      <w:pPr>
+        <w:spacing w:before="0" w:after="0" w:line="240"/>
+        <w:ind w:right="0" w:left="0" w:firstLine="0"/>
+        <w:jc w:val="left"/>
+        <w:rPr>
+          <w:rFonts w:ascii="Cambria" w:hAnsi="Cambria" w:cs="Cambria" w:eastAsia="Cambria"/>
+          <w:color w:val="auto"/>
+          <w:spacing w:val="0"/>
+          <w:position w:val="0"/>
+          <w:sz w:val="24"/>
+          <w:shd w:fill="auto" w:val="clear"/>
+        </w:rPr>
+      </w:pPr>
+      <w:r>
+        <w:rPr>
+          <w:rFonts w:ascii="Wingdings" w:hAnsi="Wingdings" w:cs="Wingdings" w:eastAsia="Wingdings"/>
+          <w:color w:val="auto"/>
+          <w:spacing w:val="0"/>
+          <w:position w:val="0"/>
+          <w:sz w:val="24"/>
+          <w:shd w:fill="auto" w:val="clear"/>
+        </w:rPr>
+        <w:t xml:space="preserve">ß</w:t>
+      </w:r>
+      <w:r>
+        <w:rPr>
+          <w:rFonts w:ascii="Cambria" w:hAnsi="Cambria" w:cs="Cambria" w:eastAsia="Cambria"/>
+          <w:color w:val="auto"/>
+          <w:spacing w:val="0"/>
+          <w:position w:val="0"/>
+          <w:sz w:val="24"/>
+          <w:shd w:fill="auto" w:val="clear"/>
+        </w:rPr>
+        <w:t xml:space="preserve">--This also enables first-in, first-out. </w:t>
+      </w:r>
+    </w:p>
+    <w:p>
+      <w:pPr>
+        <w:spacing w:before="0" w:after="0" w:line="240"/>
+        <w:ind w:right="0" w:left="0" w:firstLine="0"/>
+        <w:jc w:val="left"/>
+        <w:rPr>
+          <w:rFonts w:ascii="Cambria" w:hAnsi="Cambria" w:cs="Cambria" w:eastAsia="Cambria"/>
+          <w:color w:val="auto"/>
+          <w:spacing w:val="0"/>
+          <w:position w:val="0"/>
+          <w:sz w:val="24"/>
+          <w:shd w:fill="auto" w:val="clear"/>
+        </w:rPr>
+      </w:pPr>
+    </w:p>
+    <w:p>
+      <w:pPr>
+        <w:spacing w:before="0" w:after="0" w:line="240"/>
+        <w:ind w:right="0" w:left="0" w:firstLine="0"/>
+        <w:jc w:val="left"/>
+        <w:rPr>
+          <w:rFonts w:ascii="Cambria" w:hAnsi="Cambria" w:cs="Cambria" w:eastAsia="Cambria"/>
+          <w:color w:val="auto"/>
+          <w:spacing w:val="0"/>
+          <w:position w:val="0"/>
+          <w:sz w:val="24"/>
+          <w:shd w:fill="auto" w:val="clear"/>
+        </w:rPr>
+      </w:pPr>
+      <w:r>
+        <w:rPr>
+          <w:rFonts w:ascii="Cambria" w:hAnsi="Cambria" w:cs="Cambria" w:eastAsia="Cambria"/>
+          <w:color w:val="auto"/>
+          <w:spacing w:val="0"/>
+          <w:position w:val="0"/>
+          <w:sz w:val="24"/>
+          <w:shd w:fill="auto" w:val="clear"/>
+        </w:rPr>
+        <w:t xml:space="preserve">If lock and unlock not covering each pop, last-in first out will happen and </w:t>
+      </w:r>
+    </w:p>
+    <w:p>
+      <w:pPr>
+        <w:spacing w:before="0" w:after="0" w:line="240"/>
+        <w:ind w:right="0" w:left="0" w:firstLine="0"/>
+        <w:jc w:val="left"/>
+        <w:rPr>
+          <w:rFonts w:ascii="Cambria" w:hAnsi="Cambria" w:cs="Cambria" w:eastAsia="Cambria"/>
+          <w:color w:val="auto"/>
+          <w:spacing w:val="0"/>
+          <w:position w:val="0"/>
+          <w:sz w:val="24"/>
+          <w:shd w:fill="auto" w:val="clear"/>
+        </w:rPr>
+      </w:pPr>
+      <w:r>
+        <w:rPr>
+          <w:rFonts w:ascii="Cambria" w:hAnsi="Cambria" w:cs="Cambria" w:eastAsia="Cambria"/>
+          <w:color w:val="auto"/>
+          <w:spacing w:val="0"/>
+          <w:position w:val="0"/>
+          <w:sz w:val="24"/>
+          <w:shd w:fill="auto" w:val="clear"/>
+        </w:rPr>
+        <w:t xml:space="preserve">That will be pretty messy.  AND, </w:t>
+      </w:r>
+    </w:p>
+    <w:p>
+      <w:pPr>
+        <w:spacing w:before="0" w:after="0" w:line="240"/>
+        <w:ind w:right="0" w:left="0" w:firstLine="0"/>
+        <w:jc w:val="left"/>
+        <w:rPr>
+          <w:rFonts w:ascii="Cambria" w:hAnsi="Cambria" w:cs="Cambria" w:eastAsia="Cambria"/>
+          <w:color w:val="auto"/>
+          <w:spacing w:val="0"/>
+          <w:position w:val="0"/>
+          <w:sz w:val="24"/>
+          <w:shd w:fill="auto" w:val="clear"/>
+        </w:rPr>
+      </w:pPr>
+    </w:p>
+    <w:p>
+      <w:pPr>
+        <w:spacing w:before="0" w:after="0" w:line="240"/>
+        <w:ind w:right="0" w:left="0" w:firstLine="0"/>
+        <w:jc w:val="left"/>
+        <w:rPr>
+          <w:rFonts w:ascii="Cambria" w:hAnsi="Cambria" w:cs="Cambria" w:eastAsia="Cambria"/>
+          <w:color w:val="auto"/>
+          <w:spacing w:val="0"/>
+          <w:position w:val="0"/>
+          <w:sz w:val="24"/>
+          <w:shd w:fill="auto" w:val="clear"/>
+        </w:rPr>
+      </w:pPr>
+      <w:r>
+        <w:rPr>
+          <w:rFonts w:ascii="Cambria" w:hAnsi="Cambria" w:cs="Cambria" w:eastAsia="Cambria"/>
+          <w:color w:val="auto"/>
+          <w:spacing w:val="0"/>
+          <w:position w:val="0"/>
+          <w:sz w:val="24"/>
+          <w:shd w:fill="auto" w:val="clear"/>
+        </w:rPr>
+        <w:t xml:space="preserve">In NetworkManager:</w:t>
+      </w:r>
+    </w:p>
+    <w:p>
+      <w:pPr>
+        <w:spacing w:before="0" w:after="0" w:line="240"/>
+        <w:ind w:right="0" w:left="0" w:firstLine="0"/>
+        <w:jc w:val="left"/>
+        <w:rPr>
+          <w:rFonts w:ascii="Cambria" w:hAnsi="Cambria" w:cs="Cambria" w:eastAsia="Cambria"/>
+          <w:color w:val="auto"/>
+          <w:spacing w:val="0"/>
+          <w:position w:val="0"/>
+          <w:sz w:val="24"/>
+          <w:shd w:fill="auto" w:val="clear"/>
+        </w:rPr>
+      </w:pPr>
+      <w:r>
+        <w:rPr>
+          <w:rFonts w:ascii="Cambria" w:hAnsi="Cambria" w:cs="Cambria" w:eastAsia="Cambria"/>
+          <w:color w:val="auto"/>
+          <w:spacing w:val="0"/>
+          <w:position w:val="0"/>
+          <w:sz w:val="24"/>
+          <w:shd w:fill="auto" w:val="clear"/>
+        </w:rPr>
+        <w:t xml:space="preserve">Since ProcessInputs and GameProcess does all the popping and pushing to read </w:t>
+      </w:r>
+    </w:p>
+    <w:p>
+      <w:pPr>
+        <w:spacing w:before="0" w:after="0" w:line="240"/>
+        <w:ind w:right="0" w:left="0" w:firstLine="0"/>
+        <w:jc w:val="left"/>
+        <w:rPr>
+          <w:rFonts w:ascii="Cambria" w:hAnsi="Cambria" w:cs="Cambria" w:eastAsia="Cambria"/>
+          <w:color w:val="auto"/>
+          <w:spacing w:val="0"/>
+          <w:position w:val="0"/>
+          <w:sz w:val="24"/>
+          <w:shd w:fill="auto" w:val="clear"/>
+        </w:rPr>
+      </w:pPr>
+      <w:r>
+        <w:rPr>
+          <w:rFonts w:ascii="Cambria" w:hAnsi="Cambria" w:cs="Cambria" w:eastAsia="Cambria"/>
+          <w:color w:val="auto"/>
+          <w:spacing w:val="0"/>
+          <w:position w:val="0"/>
+          <w:sz w:val="24"/>
+          <w:shd w:fill="auto" w:val="clear"/>
+        </w:rPr>
+        <w:t xml:space="preserve">And write, </w:t>
+      </w:r>
+    </w:p>
+    <w:p>
+      <w:pPr>
+        <w:spacing w:before="0" w:after="0" w:line="240"/>
+        <w:ind w:right="0" w:left="0" w:firstLine="0"/>
+        <w:jc w:val="left"/>
+        <w:rPr>
+          <w:rFonts w:ascii="Cambria" w:hAnsi="Cambria" w:cs="Cambria" w:eastAsia="Cambria"/>
+          <w:color w:val="auto"/>
+          <w:spacing w:val="0"/>
+          <w:position w:val="0"/>
+          <w:sz w:val="24"/>
+          <w:shd w:fill="auto" w:val="clear"/>
+        </w:rPr>
+      </w:pPr>
+    </w:p>
+    <w:p>
+      <w:pPr>
+        <w:spacing w:before="0" w:after="0" w:line="240"/>
+        <w:ind w:right="0" w:left="0" w:firstLine="0"/>
+        <w:jc w:val="left"/>
+        <w:rPr>
+          <w:rFonts w:ascii="Cambria" w:hAnsi="Cambria" w:cs="Cambria" w:eastAsia="Cambria"/>
+          <w:color w:val="auto"/>
+          <w:spacing w:val="0"/>
+          <w:position w:val="0"/>
+          <w:sz w:val="24"/>
+          <w:shd w:fill="auto" w:val="clear"/>
+        </w:rPr>
+      </w:pPr>
+      <w:r>
+        <w:rPr>
+          <w:rFonts w:ascii="Cambria" w:hAnsi="Cambria" w:cs="Cambria" w:eastAsia="Cambria"/>
+          <w:color w:val="auto"/>
+          <w:spacing w:val="0"/>
+          <w:position w:val="0"/>
+          <w:sz w:val="24"/>
+          <w:shd w:fill="auto" w:val="clear"/>
+        </w:rPr>
+        <w:t xml:space="preserve">it ALSO prevents the wrong packet from being read </w:t>
+      </w:r>
+    </w:p>
+    <w:p>
+      <w:pPr>
+        <w:spacing w:before="0" w:after="0" w:line="240"/>
+        <w:ind w:right="0" w:left="0" w:firstLine="0"/>
+        <w:jc w:val="left"/>
+        <w:rPr>
+          <w:rFonts w:ascii="Cambria" w:hAnsi="Cambria" w:cs="Cambria" w:eastAsia="Cambria"/>
+          <w:color w:val="auto"/>
+          <w:spacing w:val="0"/>
+          <w:position w:val="0"/>
+          <w:sz w:val="24"/>
+          <w:shd w:fill="auto" w:val="clear"/>
+        </w:rPr>
+      </w:pPr>
+    </w:p>
+    <w:p>
+      <w:pPr>
+        <w:spacing w:before="0" w:after="0" w:line="240"/>
+        <w:ind w:right="0" w:left="0" w:firstLine="0"/>
+        <w:jc w:val="left"/>
+        <w:rPr>
+          <w:rFonts w:ascii="Cambria" w:hAnsi="Cambria" w:cs="Cambria" w:eastAsia="Cambria"/>
+          <w:color w:val="auto"/>
+          <w:spacing w:val="0"/>
+          <w:position w:val="0"/>
+          <w:sz w:val="24"/>
+          <w:shd w:fill="auto" w:val="clear"/>
+        </w:rPr>
+      </w:pPr>
+      <w:r>
+        <w:rPr>
+          <w:rFonts w:ascii="Cambria" w:hAnsi="Cambria" w:cs="Cambria" w:eastAsia="Cambria"/>
+          <w:color w:val="auto"/>
+          <w:spacing w:val="0"/>
+          <w:position w:val="0"/>
+          <w:sz w:val="24"/>
+          <w:shd w:fill="auto" w:val="clear"/>
+        </w:rPr>
+        <w:t xml:space="preserve">since ProcessInputs and GameProcess is CALLED IN A LOOP over and over</w:t>
+      </w:r>
+    </w:p>
+    <w:p>
+      <w:pPr>
+        <w:spacing w:before="0" w:after="0" w:line="240"/>
+        <w:ind w:right="0" w:left="0" w:firstLine="0"/>
+        <w:jc w:val="left"/>
+        <w:rPr>
+          <w:rFonts w:ascii="Cambria" w:hAnsi="Cambria" w:cs="Cambria" w:eastAsia="Cambria"/>
+          <w:color w:val="auto"/>
+          <w:spacing w:val="0"/>
+          <w:position w:val="0"/>
+          <w:sz w:val="24"/>
+          <w:shd w:fill="auto" w:val="clear"/>
+        </w:rPr>
+      </w:pPr>
+    </w:p>
+    <w:p>
+      <w:pPr>
+        <w:spacing w:before="0" w:after="0" w:line="240"/>
+        <w:ind w:right="0" w:left="0" w:firstLine="0"/>
+        <w:jc w:val="left"/>
+        <w:rPr>
+          <w:rFonts w:ascii="Cambria" w:hAnsi="Cambria" w:cs="Cambria" w:eastAsia="Cambria"/>
+          <w:color w:val="auto"/>
+          <w:spacing w:val="0"/>
+          <w:position w:val="0"/>
+          <w:sz w:val="24"/>
+          <w:shd w:fill="auto" w:val="clear"/>
+        </w:rPr>
+      </w:pPr>
+    </w:p>
+    <w:p>
+      <w:pPr>
+        <w:spacing w:before="0" w:after="0" w:line="240"/>
+        <w:ind w:right="0" w:left="0" w:firstLine="0"/>
+        <w:jc w:val="left"/>
+        <w:rPr>
+          <w:rFonts w:ascii="Cambria" w:hAnsi="Cambria" w:cs="Cambria" w:eastAsia="Cambria"/>
+          <w:color w:val="auto"/>
+          <w:spacing w:val="0"/>
+          <w:position w:val="0"/>
+          <w:sz w:val="24"/>
+          <w:shd w:fill="auto" w:val="clear"/>
+        </w:rPr>
+      </w:pPr>
+    </w:p>
+    <w:p>
+      <w:pPr>
+        <w:spacing w:before="0" w:after="0" w:line="240"/>
+        <w:ind w:right="0" w:left="0" w:firstLine="0"/>
+        <w:jc w:val="left"/>
+        <w:rPr>
+          <w:rFonts w:ascii="Cambria" w:hAnsi="Cambria" w:cs="Cambria" w:eastAsia="Cambria"/>
+          <w:color w:val="auto"/>
+          <w:spacing w:val="0"/>
+          <w:position w:val="0"/>
+          <w:sz w:val="24"/>
+          <w:shd w:fill="auto" w:val="clear"/>
+        </w:rPr>
+      </w:pPr>
+    </w:p>
+    <w:p>
+      <w:pPr>
+        <w:spacing w:before="0" w:after="0" w:line="240"/>
+        <w:ind w:right="0" w:left="0" w:firstLine="0"/>
+        <w:jc w:val="left"/>
+        <w:rPr>
+          <w:rFonts w:ascii="Cambria" w:hAnsi="Cambria" w:cs="Cambria" w:eastAsia="Cambria"/>
+          <w:color w:val="auto"/>
+          <w:spacing w:val="0"/>
+          <w:position w:val="0"/>
+          <w:sz w:val="24"/>
+          <w:shd w:fill="auto" w:val="clear"/>
+        </w:rPr>
+      </w:pPr>
+    </w:p>
+    <w:p>
+      <w:pPr>
+        <w:spacing w:before="0" w:after="0" w:line="240"/>
+        <w:ind w:right="0" w:left="0" w:firstLine="0"/>
+        <w:jc w:val="left"/>
+        <w:rPr>
+          <w:rFonts w:ascii="Cambria" w:hAnsi="Cambria" w:cs="Cambria" w:eastAsia="Cambria"/>
+          <w:color w:val="auto"/>
+          <w:spacing w:val="0"/>
+          <w:position w:val="0"/>
+          <w:sz w:val="24"/>
+          <w:shd w:fill="auto" w:val="clear"/>
+        </w:rPr>
+      </w:pPr>
+    </w:p>
+    <w:p>
+      <w:pPr>
+        <w:spacing w:before="0" w:after="0" w:line="240"/>
+        <w:ind w:right="0" w:left="0" w:firstLine="0"/>
+        <w:jc w:val="left"/>
+        <w:rPr>
+          <w:rFonts w:ascii="Cambria" w:hAnsi="Cambria" w:cs="Cambria" w:eastAsia="Cambria"/>
+          <w:color w:val="auto"/>
+          <w:spacing w:val="0"/>
+          <w:position w:val="0"/>
+          <w:sz w:val="24"/>
+          <w:shd w:fill="auto" w:val="clear"/>
+        </w:rPr>
+      </w:pPr>
+      <w:r>
+        <w:rPr>
+          <w:rFonts w:ascii="Cambria" w:hAnsi="Cambria" w:cs="Cambria" w:eastAsia="Cambria"/>
+          <w:color w:val="auto"/>
+          <w:spacing w:val="0"/>
+          <w:position w:val="0"/>
+          <w:sz w:val="24"/>
+          <w:shd w:fill="auto" w:val="clear"/>
+        </w:rPr>
+        <w:t xml:space="preserve">-----</w:t>
+      </w:r>
+    </w:p>
+    <w:p>
+      <w:pPr>
+        <w:spacing w:before="0" w:after="0" w:line="240"/>
+        <w:ind w:right="0" w:left="0" w:firstLine="0"/>
+        <w:jc w:val="left"/>
+        <w:rPr>
+          <w:rFonts w:ascii="Cambria" w:hAnsi="Cambria" w:cs="Cambria" w:eastAsia="Cambria"/>
+          <w:color w:val="auto"/>
+          <w:spacing w:val="0"/>
+          <w:position w:val="0"/>
+          <w:sz w:val="24"/>
+          <w:shd w:fill="auto" w:val="clear"/>
+        </w:rPr>
+      </w:pPr>
+    </w:p>
+    <w:p>
+      <w:pPr>
+        <w:spacing w:before="0" w:after="0" w:line="240"/>
+        <w:ind w:right="0" w:left="0" w:firstLine="0"/>
+        <w:jc w:val="left"/>
+        <w:rPr>
+          <w:rFonts w:ascii="Cambria" w:hAnsi="Cambria" w:cs="Cambria" w:eastAsia="Cambria"/>
+          <w:color w:val="auto"/>
+          <w:spacing w:val="0"/>
+          <w:position w:val="0"/>
+          <w:sz w:val="24"/>
+          <w:shd w:fill="auto" w:val="clear"/>
+        </w:rPr>
+      </w:pPr>
+    </w:p>
+    <w:p>
+      <w:pPr>
+        <w:spacing w:before="0" w:after="0" w:line="240"/>
+        <w:ind w:right="0" w:left="0" w:firstLine="0"/>
+        <w:jc w:val="left"/>
+        <w:rPr>
+          <w:rFonts w:ascii="Cambria" w:hAnsi="Cambria" w:cs="Cambria" w:eastAsia="Cambria"/>
+          <w:color w:val="auto"/>
+          <w:spacing w:val="0"/>
+          <w:position w:val="0"/>
+          <w:sz w:val="24"/>
+          <w:shd w:fill="auto" w:val="clear"/>
+        </w:rPr>
+      </w:pPr>
+    </w:p>
+    <w:p>
+      <w:pPr>
+        <w:spacing w:before="0" w:after="0" w:line="240"/>
+        <w:ind w:right="0" w:left="0" w:firstLine="0"/>
+        <w:jc w:val="left"/>
+        <w:rPr>
+          <w:rFonts w:ascii="Cambria" w:hAnsi="Cambria" w:cs="Cambria" w:eastAsia="Cambria"/>
+          <w:color w:val="auto"/>
+          <w:spacing w:val="0"/>
+          <w:position w:val="0"/>
+          <w:sz w:val="24"/>
+          <w:shd w:fill="auto" w:val="clear"/>
+        </w:rPr>
+      </w:pPr>
+    </w:p>
+    <w:p>
+      <w:pPr>
+        <w:spacing w:before="0" w:after="0" w:line="240"/>
+        <w:ind w:right="0" w:left="0" w:firstLine="0"/>
+        <w:jc w:val="left"/>
+        <w:rPr>
+          <w:rFonts w:ascii="Cambria" w:hAnsi="Cambria" w:cs="Cambria" w:eastAsia="Cambria"/>
+          <w:color w:val="auto"/>
+          <w:spacing w:val="0"/>
+          <w:position w:val="0"/>
+          <w:sz w:val="24"/>
+          <w:shd w:fill="auto" w:val="clear"/>
+        </w:rPr>
+      </w:pPr>
+      <w:r>
+        <w:rPr>
+          <w:rFonts w:ascii="Cambria" w:hAnsi="Cambria" w:cs="Cambria" w:eastAsia="Cambria"/>
+          <w:color w:val="auto"/>
+          <w:spacing w:val="0"/>
+          <w:position w:val="0"/>
+          <w:sz w:val="24"/>
+          <w:shd w:fill="auto" w:val="clear"/>
+        </w:rPr>
+        <w:t xml:space="preserve">**OUR NEW PLAN:  swarchclient CANNOT directly control player movement</w:t>
+      </w:r>
+    </w:p>
+    <w:p>
+      <w:pPr>
+        <w:spacing w:before="0" w:after="0" w:line="240"/>
+        <w:ind w:right="0" w:left="0" w:firstLine="0"/>
+        <w:jc w:val="left"/>
+        <w:rPr>
+          <w:rFonts w:ascii="Cambria" w:hAnsi="Cambria" w:cs="Cambria" w:eastAsia="Cambria"/>
+          <w:color w:val="auto"/>
+          <w:spacing w:val="0"/>
+          <w:position w:val="0"/>
+          <w:sz w:val="24"/>
+          <w:shd w:fill="auto" w:val="clear"/>
+        </w:rPr>
+      </w:pPr>
+      <w:r>
+        <w:rPr>
+          <w:rFonts w:ascii="Cambria" w:hAnsi="Cambria" w:cs="Cambria" w:eastAsia="Cambria"/>
+          <w:color w:val="auto"/>
+          <w:spacing w:val="0"/>
+          <w:position w:val="0"/>
+          <w:sz w:val="24"/>
+          <w:shd w:fill="auto" w:val="clear"/>
+        </w:rPr>
+        <w:t xml:space="preserve">It must first send the direction in which it is going.  </w:t>
+      </w:r>
+    </w:p>
+    <w:p>
+      <w:pPr>
+        <w:spacing w:before="0" w:after="0" w:line="240"/>
+        <w:ind w:right="0" w:left="0" w:firstLine="0"/>
+        <w:jc w:val="left"/>
+        <w:rPr>
+          <w:rFonts w:ascii="Cambria" w:hAnsi="Cambria" w:cs="Cambria" w:eastAsia="Cambria"/>
+          <w:color w:val="auto"/>
+          <w:spacing w:val="0"/>
+          <w:position w:val="0"/>
+          <w:sz w:val="24"/>
+          <w:shd w:fill="auto" w:val="clear"/>
+        </w:rPr>
+      </w:pPr>
+    </w:p>
+    <w:p>
+      <w:pPr>
+        <w:spacing w:before="0" w:after="0" w:line="240"/>
+        <w:ind w:right="0" w:left="0" w:firstLine="0"/>
+        <w:jc w:val="left"/>
+        <w:rPr>
+          <w:rFonts w:ascii="Cambria" w:hAnsi="Cambria" w:cs="Cambria" w:eastAsia="Cambria"/>
+          <w:color w:val="auto"/>
+          <w:spacing w:val="0"/>
+          <w:position w:val="0"/>
+          <w:sz w:val="24"/>
+          <w:shd w:fill="auto" w:val="clear"/>
+        </w:rPr>
+      </w:pPr>
+      <w:r>
+        <w:rPr>
+          <w:rFonts w:ascii="Cambria" w:hAnsi="Cambria" w:cs="Cambria" w:eastAsia="Cambria"/>
+          <w:color w:val="auto"/>
+          <w:spacing w:val="0"/>
+          <w:position w:val="0"/>
+          <w:sz w:val="24"/>
+          <w:shd w:fill="auto" w:val="clear"/>
+        </w:rPr>
+        <w:t xml:space="preserve">swarchClient first sends the direction that it WANTS to go, to the swarch server first.  </w:t>
+      </w:r>
+    </w:p>
+    <w:p>
+      <w:pPr>
+        <w:spacing w:before="0" w:after="0" w:line="240"/>
+        <w:ind w:right="0" w:left="0" w:firstLine="0"/>
+        <w:jc w:val="left"/>
+        <w:rPr>
+          <w:rFonts w:ascii="Cambria" w:hAnsi="Cambria" w:cs="Cambria" w:eastAsia="Cambria"/>
+          <w:color w:val="auto"/>
+          <w:spacing w:val="0"/>
+          <w:position w:val="0"/>
+          <w:sz w:val="24"/>
+          <w:shd w:fill="auto" w:val="clear"/>
+        </w:rPr>
+      </w:pPr>
+    </w:p>
+    <w:p>
+      <w:pPr>
+        <w:spacing w:before="0" w:after="0" w:line="240"/>
+        <w:ind w:right="0" w:left="0" w:firstLine="0"/>
+        <w:jc w:val="left"/>
+        <w:rPr>
+          <w:rFonts w:ascii="Cambria" w:hAnsi="Cambria" w:cs="Cambria" w:eastAsia="Cambria"/>
+          <w:color w:val="auto"/>
+          <w:spacing w:val="0"/>
+          <w:position w:val="0"/>
+          <w:sz w:val="24"/>
+          <w:shd w:fill="auto" w:val="clear"/>
+        </w:rPr>
+      </w:pPr>
+      <w:r>
+        <w:rPr>
+          <w:rFonts w:ascii="Cambria" w:hAnsi="Cambria" w:cs="Cambria" w:eastAsia="Cambria"/>
+          <w:color w:val="auto"/>
+          <w:spacing w:val="0"/>
+          <w:position w:val="0"/>
+          <w:sz w:val="24"/>
+          <w:shd w:fill="auto" w:val="clear"/>
+        </w:rPr>
+        <w:t xml:space="preserve">In the swarchClient, if it receives the direction packet, </w:t>
+      </w:r>
+    </w:p>
+    <w:p>
+      <w:pPr>
+        <w:spacing w:before="0" w:after="0" w:line="240"/>
+        <w:ind w:right="0" w:left="0" w:firstLine="0"/>
+        <w:jc w:val="left"/>
+        <w:rPr>
+          <w:rFonts w:ascii="Cambria" w:hAnsi="Cambria" w:cs="Cambria" w:eastAsia="Cambria"/>
+          <w:color w:val="auto"/>
+          <w:spacing w:val="0"/>
+          <w:position w:val="0"/>
+          <w:sz w:val="24"/>
+          <w:shd w:fill="auto" w:val="clear"/>
+        </w:rPr>
+      </w:pPr>
+      <w:r>
+        <w:rPr>
+          <w:rFonts w:ascii="Cambria" w:hAnsi="Cambria" w:cs="Cambria" w:eastAsia="Cambria"/>
+          <w:color w:val="auto"/>
+          <w:spacing w:val="0"/>
+          <w:position w:val="0"/>
+          <w:sz w:val="24"/>
+          <w:shd w:fill="auto" w:val="clear"/>
+        </w:rPr>
+        <w:t xml:space="preserve">THEN it will move in that direction</w:t>
+      </w:r>
+    </w:p>
+    <w:p>
+      <w:pPr>
+        <w:spacing w:before="0" w:after="0" w:line="240"/>
+        <w:ind w:right="0" w:left="0" w:firstLine="0"/>
+        <w:jc w:val="left"/>
+        <w:rPr>
+          <w:rFonts w:ascii="Cambria" w:hAnsi="Cambria" w:cs="Cambria" w:eastAsia="Cambria"/>
+          <w:color w:val="auto"/>
+          <w:spacing w:val="0"/>
+          <w:position w:val="0"/>
+          <w:sz w:val="24"/>
+          <w:shd w:fill="auto" w:val="clear"/>
+        </w:rPr>
+      </w:pPr>
+    </w:p>
+    <w:p>
+      <w:pPr>
+        <w:spacing w:before="0" w:after="0" w:line="240"/>
+        <w:ind w:right="0" w:left="0" w:firstLine="0"/>
+        <w:jc w:val="left"/>
+        <w:rPr>
+          <w:rFonts w:ascii="Cambria" w:hAnsi="Cambria" w:cs="Cambria" w:eastAsia="Cambria"/>
+          <w:color w:val="auto"/>
+          <w:spacing w:val="0"/>
+          <w:position w:val="0"/>
+          <w:sz w:val="24"/>
+          <w:shd w:fill="auto" w:val="clear"/>
+        </w:rPr>
+      </w:pPr>
+    </w:p>
+    <w:p>
+      <w:pPr>
+        <w:spacing w:before="0" w:after="0" w:line="240"/>
+        <w:ind w:right="0" w:left="0" w:firstLine="0"/>
+        <w:jc w:val="left"/>
+        <w:rPr>
+          <w:rFonts w:ascii="Cambria" w:hAnsi="Cambria" w:cs="Cambria" w:eastAsia="Cambria"/>
+          <w:color w:val="auto"/>
+          <w:spacing w:val="0"/>
+          <w:position w:val="0"/>
+          <w:sz w:val="24"/>
+          <w:shd w:fill="auto" w:val="clear"/>
+        </w:rPr>
+      </w:pPr>
+    </w:p>
+    <w:p>
+      <w:pPr>
+        <w:spacing w:before="0" w:after="0" w:line="240"/>
+        <w:ind w:right="0" w:left="0" w:firstLine="0"/>
+        <w:jc w:val="left"/>
+        <w:rPr>
+          <w:rFonts w:ascii="Cambria" w:hAnsi="Cambria" w:cs="Cambria" w:eastAsia="Cambria"/>
+          <w:color w:val="auto"/>
+          <w:spacing w:val="0"/>
+          <w:position w:val="0"/>
+          <w:sz w:val="24"/>
+          <w:shd w:fill="auto" w:val="clear"/>
+        </w:rPr>
+      </w:pPr>
+    </w:p>
+    <w:p>
+      <w:pPr>
+        <w:spacing w:before="0" w:after="0" w:line="240"/>
+        <w:ind w:right="0" w:left="0" w:firstLine="0"/>
+        <w:jc w:val="left"/>
+        <w:rPr>
+          <w:rFonts w:ascii="Cambria" w:hAnsi="Cambria" w:cs="Cambria" w:eastAsia="Cambria"/>
+          <w:color w:val="auto"/>
+          <w:spacing w:val="0"/>
+          <w:position w:val="0"/>
+          <w:sz w:val="24"/>
+          <w:shd w:fill="auto" w:val="clear"/>
+        </w:rPr>
+      </w:pPr>
+      <w:r>
+        <w:rPr>
+          <w:rFonts w:ascii="Cambria" w:hAnsi="Cambria" w:cs="Cambria" w:eastAsia="Cambria"/>
+          <w:color w:val="auto"/>
+          <w:spacing w:val="0"/>
+          <w:position w:val="0"/>
+          <w:sz w:val="24"/>
+          <w:shd w:fill="auto" w:val="clear"/>
+        </w:rPr>
+        <w:t xml:space="preserve">Our plan for sending and receiving movement:</w:t>
+      </w:r>
+    </w:p>
+    <w:p>
+      <w:pPr>
+        <w:spacing w:before="0" w:after="0" w:line="240"/>
+        <w:ind w:right="0" w:left="0" w:firstLine="0"/>
+        <w:jc w:val="left"/>
+        <w:rPr>
+          <w:rFonts w:ascii="Cambria" w:hAnsi="Cambria" w:cs="Cambria" w:eastAsia="Cambria"/>
+          <w:color w:val="auto"/>
+          <w:spacing w:val="0"/>
+          <w:position w:val="0"/>
+          <w:sz w:val="24"/>
+          <w:shd w:fill="auto" w:val="clear"/>
+        </w:rPr>
+      </w:pPr>
+      <w:r>
+        <w:rPr>
+          <w:rFonts w:ascii="Cambria" w:hAnsi="Cambria" w:cs="Cambria" w:eastAsia="Cambria"/>
+          <w:color w:val="auto"/>
+          <w:spacing w:val="0"/>
+          <w:position w:val="0"/>
+          <w:sz w:val="24"/>
+          <w:shd w:fill="auto" w:val="clear"/>
+        </w:rPr>
+        <w:t xml:space="preserve">----</w:t>
+      </w:r>
+    </w:p>
+    <w:p>
+      <w:pPr>
+        <w:spacing w:before="0" w:after="0" w:line="240"/>
+        <w:ind w:right="0" w:left="0" w:firstLine="0"/>
+        <w:jc w:val="left"/>
+        <w:rPr>
+          <w:rFonts w:ascii="Cambria" w:hAnsi="Cambria" w:cs="Cambria" w:eastAsia="Cambria"/>
+          <w:color w:val="auto"/>
+          <w:spacing w:val="0"/>
+          <w:position w:val="0"/>
+          <w:sz w:val="24"/>
+          <w:shd w:fill="auto" w:val="clear"/>
+        </w:rPr>
+      </w:pPr>
+      <w:r>
+        <w:rPr>
+          <w:rFonts w:ascii="Cambria" w:hAnsi="Cambria" w:cs="Cambria" w:eastAsia="Cambria"/>
+          <w:color w:val="auto"/>
+          <w:spacing w:val="0"/>
+          <w:position w:val="0"/>
+          <w:sz w:val="24"/>
+          <w:shd w:fill="auto" w:val="clear"/>
+        </w:rPr>
+        <w:t xml:space="preserve">1 Speed msg sent from swarchclient:</w:t>
+      </w:r>
+    </w:p>
+    <w:p>
+      <w:pPr>
+        <w:spacing w:before="0" w:after="0" w:line="240"/>
+        <w:ind w:right="0" w:left="0" w:firstLine="0"/>
+        <w:jc w:val="left"/>
+        <w:rPr>
+          <w:rFonts w:ascii="Cambria" w:hAnsi="Cambria" w:cs="Cambria" w:eastAsia="Cambria"/>
+          <w:color w:val="auto"/>
+          <w:spacing w:val="0"/>
+          <w:position w:val="0"/>
+          <w:sz w:val="24"/>
+          <w:shd w:fill="auto" w:val="clear"/>
+        </w:rPr>
+      </w:pPr>
+    </w:p>
+    <w:p>
+      <w:pPr>
+        <w:spacing w:before="0" w:after="0" w:line="240"/>
+        <w:ind w:right="0" w:left="0" w:firstLine="0"/>
+        <w:jc w:val="left"/>
+        <w:rPr>
+          <w:rFonts w:ascii="Cambria" w:hAnsi="Cambria" w:cs="Cambria" w:eastAsia="Cambria"/>
+          <w:color w:val="auto"/>
+          <w:spacing w:val="0"/>
+          <w:position w:val="0"/>
+          <w:sz w:val="24"/>
+          <w:shd w:fill="auto" w:val="clear"/>
+        </w:rPr>
+      </w:pPr>
+      <w:r>
+        <w:rPr>
+          <w:rFonts w:ascii="Cambria" w:hAnsi="Cambria" w:cs="Cambria" w:eastAsia="Cambria"/>
+          <w:color w:val="auto"/>
+          <w:spacing w:val="0"/>
+          <w:position w:val="0"/>
+          <w:sz w:val="24"/>
+          <w:shd w:fill="auto" w:val="clear"/>
+        </w:rPr>
+        <w:t xml:space="preserve">//logic processed inside the swarchserver when it receives the msg processed by its readthread:</w:t>
+      </w:r>
+    </w:p>
+    <w:p>
+      <w:pPr>
+        <w:spacing w:before="0" w:after="0" w:line="240"/>
+        <w:ind w:right="0" w:left="0" w:firstLine="0"/>
+        <w:jc w:val="left"/>
+        <w:rPr>
+          <w:rFonts w:ascii="Cambria" w:hAnsi="Cambria" w:cs="Cambria" w:eastAsia="Cambria"/>
+          <w:color w:val="auto"/>
+          <w:spacing w:val="0"/>
+          <w:position w:val="0"/>
+          <w:sz w:val="24"/>
+          <w:shd w:fill="auto" w:val="clear"/>
+        </w:rPr>
+      </w:pPr>
+      <w:r>
+        <w:rPr>
+          <w:rFonts w:ascii="Cambria" w:hAnsi="Cambria" w:cs="Cambria" w:eastAsia="Cambria"/>
+          <w:color w:val="auto"/>
+          <w:spacing w:val="0"/>
+          <w:position w:val="0"/>
+          <w:sz w:val="24"/>
+          <w:shd w:fill="auto" w:val="clear"/>
+        </w:rPr>
+        <w:t xml:space="preserve">Up and left is negative speed</w:t>
+      </w:r>
+    </w:p>
+    <w:p>
+      <w:pPr>
+        <w:spacing w:before="0" w:after="0" w:line="240"/>
+        <w:ind w:right="0" w:left="0" w:firstLine="0"/>
+        <w:jc w:val="left"/>
+        <w:rPr>
+          <w:rFonts w:ascii="Cambria" w:hAnsi="Cambria" w:cs="Cambria" w:eastAsia="Cambria"/>
+          <w:color w:val="auto"/>
+          <w:spacing w:val="0"/>
+          <w:position w:val="0"/>
+          <w:sz w:val="24"/>
+          <w:shd w:fill="auto" w:val="clear"/>
+        </w:rPr>
+      </w:pPr>
+      <w:r>
+        <w:rPr>
+          <w:rFonts w:ascii="Cambria" w:hAnsi="Cambria" w:cs="Cambria" w:eastAsia="Cambria"/>
+          <w:color w:val="auto"/>
+          <w:spacing w:val="0"/>
+          <w:position w:val="0"/>
+          <w:sz w:val="24"/>
+          <w:shd w:fill="auto" w:val="clear"/>
+        </w:rPr>
+        <w:t xml:space="preserve">Down and right is negative speed</w:t>
+      </w:r>
+    </w:p>
+    <w:p>
+      <w:pPr>
+        <w:spacing w:before="0" w:after="0" w:line="240"/>
+        <w:ind w:right="0" w:left="0" w:firstLine="0"/>
+        <w:jc w:val="left"/>
+        <w:rPr>
+          <w:rFonts w:ascii="Cambria" w:hAnsi="Cambria" w:cs="Cambria" w:eastAsia="Cambria"/>
+          <w:color w:val="auto"/>
+          <w:spacing w:val="0"/>
+          <w:position w:val="0"/>
+          <w:sz w:val="24"/>
+          <w:shd w:fill="auto" w:val="clear"/>
+        </w:rPr>
+      </w:pPr>
+    </w:p>
+    <w:p>
+      <w:pPr>
+        <w:spacing w:before="0" w:after="0" w:line="240"/>
+        <w:ind w:right="0" w:left="0" w:firstLine="0"/>
+        <w:jc w:val="left"/>
+        <w:rPr>
+          <w:rFonts w:ascii="Cambria" w:hAnsi="Cambria" w:cs="Cambria" w:eastAsia="Cambria"/>
+          <w:color w:val="auto"/>
+          <w:spacing w:val="0"/>
+          <w:position w:val="0"/>
+          <w:sz w:val="24"/>
+          <w:shd w:fill="auto" w:val="clear"/>
+        </w:rPr>
+      </w:pPr>
+      <w:r>
+        <w:rPr>
+          <w:rFonts w:ascii="Cambria" w:hAnsi="Cambria" w:cs="Cambria" w:eastAsia="Cambria"/>
+          <w:color w:val="auto"/>
+          <w:spacing w:val="0"/>
+          <w:position w:val="0"/>
+          <w:sz w:val="24"/>
+          <w:shd w:fill="auto" w:val="clear"/>
+        </w:rPr>
+        <w:t xml:space="preserve">1 Direction msg sent from swarchclient</w:t>
+      </w:r>
+    </w:p>
+    <w:p>
+      <w:pPr>
+        <w:spacing w:before="0" w:after="0" w:line="240"/>
+        <w:ind w:right="0" w:left="0" w:firstLine="0"/>
+        <w:jc w:val="left"/>
+        <w:rPr>
+          <w:rFonts w:ascii="Cambria" w:hAnsi="Cambria" w:cs="Cambria" w:eastAsia="Cambria"/>
+          <w:color w:val="auto"/>
+          <w:spacing w:val="0"/>
+          <w:position w:val="0"/>
+          <w:sz w:val="24"/>
+          <w:shd w:fill="auto" w:val="clear"/>
+        </w:rPr>
+      </w:pPr>
+    </w:p>
+    <w:p>
+      <w:pPr>
+        <w:spacing w:before="0" w:after="0" w:line="240"/>
+        <w:ind w:right="0" w:left="0" w:firstLine="0"/>
+        <w:jc w:val="left"/>
+        <w:rPr>
+          <w:rFonts w:ascii="Cambria" w:hAnsi="Cambria" w:cs="Cambria" w:eastAsia="Cambria"/>
+          <w:color w:val="auto"/>
+          <w:spacing w:val="0"/>
+          <w:position w:val="0"/>
+          <w:sz w:val="24"/>
+          <w:shd w:fill="auto" w:val="clear"/>
+        </w:rPr>
+      </w:pPr>
+      <w:r>
+        <w:rPr>
+          <w:rFonts w:ascii="Cambria" w:hAnsi="Cambria" w:cs="Cambria" w:eastAsia="Cambria"/>
+          <w:color w:val="auto"/>
+          <w:spacing w:val="0"/>
+          <w:position w:val="0"/>
+          <w:sz w:val="24"/>
+          <w:shd w:fill="auto" w:val="clear"/>
+        </w:rPr>
+        <w:t xml:space="preserve">//logic processed inside the swarchserver when it receives the msg processed by its readthread:</w:t>
+      </w:r>
+    </w:p>
+    <w:p>
+      <w:pPr>
+        <w:spacing w:before="0" w:after="0" w:line="240"/>
+        <w:ind w:right="0" w:left="0" w:firstLine="0"/>
+        <w:jc w:val="left"/>
+        <w:rPr>
+          <w:rFonts w:ascii="Cambria" w:hAnsi="Cambria" w:cs="Cambria" w:eastAsia="Cambria"/>
+          <w:color w:val="auto"/>
+          <w:spacing w:val="0"/>
+          <w:position w:val="0"/>
+          <w:sz w:val="24"/>
+          <w:shd w:fill="auto" w:val="clear"/>
+        </w:rPr>
+      </w:pPr>
+      <w:r>
+        <w:rPr>
+          <w:rFonts w:ascii="Cambria" w:hAnsi="Cambria" w:cs="Cambria" w:eastAsia="Cambria"/>
+          <w:color w:val="auto"/>
+          <w:spacing w:val="0"/>
+          <w:position w:val="0"/>
+          <w:sz w:val="24"/>
+          <w:shd w:fill="auto" w:val="clear"/>
+        </w:rPr>
+        <w:t xml:space="preserve">0 means horizontal</w:t>
+      </w:r>
+    </w:p>
+    <w:p>
+      <w:pPr>
+        <w:spacing w:before="0" w:after="0" w:line="240"/>
+        <w:ind w:right="0" w:left="0" w:firstLine="0"/>
+        <w:jc w:val="left"/>
+        <w:rPr>
+          <w:rFonts w:ascii="Cambria" w:hAnsi="Cambria" w:cs="Cambria" w:eastAsia="Cambria"/>
+          <w:color w:val="auto"/>
+          <w:spacing w:val="0"/>
+          <w:position w:val="0"/>
+          <w:sz w:val="24"/>
+          <w:shd w:fill="auto" w:val="clear"/>
+        </w:rPr>
+      </w:pPr>
+      <w:r>
+        <w:rPr>
+          <w:rFonts w:ascii="Cambria" w:hAnsi="Cambria" w:cs="Cambria" w:eastAsia="Cambria"/>
+          <w:color w:val="auto"/>
+          <w:spacing w:val="0"/>
+          <w:position w:val="0"/>
+          <w:sz w:val="24"/>
+          <w:shd w:fill="auto" w:val="clear"/>
+        </w:rPr>
+        <w:t xml:space="preserve">1 means vertical</w:t>
+      </w:r>
+    </w:p>
+    <w:p>
+      <w:pPr>
+        <w:spacing w:before="0" w:after="0" w:line="240"/>
+        <w:ind w:right="0" w:left="0" w:firstLine="0"/>
+        <w:jc w:val="left"/>
+        <w:rPr>
+          <w:rFonts w:ascii="Cambria" w:hAnsi="Cambria" w:cs="Cambria" w:eastAsia="Cambria"/>
+          <w:color w:val="auto"/>
+          <w:spacing w:val="0"/>
+          <w:position w:val="0"/>
+          <w:sz w:val="24"/>
+          <w:shd w:fill="auto" w:val="clear"/>
+        </w:rPr>
+      </w:pPr>
+    </w:p>
+    <w:p>
+      <w:pPr>
+        <w:spacing w:before="0" w:after="0" w:line="240"/>
+        <w:ind w:right="0" w:left="0" w:firstLine="0"/>
+        <w:jc w:val="left"/>
+        <w:rPr>
+          <w:rFonts w:ascii="Cambria" w:hAnsi="Cambria" w:cs="Cambria" w:eastAsia="Cambria"/>
+          <w:color w:val="auto"/>
+          <w:spacing w:val="0"/>
+          <w:position w:val="0"/>
+          <w:sz w:val="24"/>
+          <w:shd w:fill="auto" w:val="clear"/>
+        </w:rPr>
+      </w:pPr>
+      <w:r>
+        <w:rPr>
+          <w:rFonts w:ascii="Cambria" w:hAnsi="Cambria" w:cs="Cambria" w:eastAsia="Cambria"/>
+          <w:color w:val="auto"/>
+          <w:spacing w:val="0"/>
+          <w:position w:val="0"/>
+          <w:sz w:val="24"/>
+          <w:shd w:fill="auto" w:val="clear"/>
+        </w:rPr>
+        <w:t xml:space="preserve">----</w:t>
       </w:r>
     </w:p>
     <w:p>

</xml_diff>